<commit_message>
* template update - amount are bold now
</commit_message>
<xml_diff>
--- a/Items/Templates/LateChargeAdd.docx
+++ b/Items/Templates/LateChargeAdd.docx
@@ -476,6 +476,7 @@
                   <w:r>
                     <w:rPr>
                       <w:rFonts w:ascii="Tahoma" w:hAnsi="Tahoma" w:cs="Tahoma"/>
+                      <w:b/>
                       <w:sz w:val="20"/>
                       <w:szCs w:val="20"/>
                     </w:rPr>
@@ -484,6 +485,7 @@
                   <w:r>
                     <w:rPr>
                       <w:rFonts w:ascii="Tahoma" w:hAnsi="Tahoma" w:cs="Tahoma"/>
+                      <w:b/>
                       <w:sz w:val="20"/>
                       <w:szCs w:val="20"/>
                     </w:rPr>
@@ -492,6 +494,7 @@
                   <w:r>
                     <w:rPr>
                       <w:rFonts w:ascii="Tahoma" w:hAnsi="Tahoma" w:cs="Tahoma"/>
+                      <w:b/>
                       <w:sz w:val="20"/>
                       <w:szCs w:val="20"/>
                     </w:rPr>
@@ -500,6 +503,7 @@
                   <w:r>
                     <w:rPr>
                       <w:rFonts w:ascii="Tahoma" w:hAnsi="Tahoma" w:cs="Tahoma"/>
+                      <w:b/>
                       <w:sz w:val="20"/>
                       <w:szCs w:val="20"/>
                     </w:rPr>
@@ -508,13 +512,72 @@
                   <w:r>
                     <w:rPr>
                       <w:rFonts w:ascii="Tahoma" w:hAnsi="Tahoma" w:cs="Tahoma"/>
+                      <w:b/>
                       <w:noProof/>
                       <w:sz w:val="20"/>
                       <w:szCs w:val="20"/>
                     </w:rPr>
-                    <w:t>«&lt;&lt;</w:t>
-                  </w:r>
-                  <w:proofErr w:type="spellStart"/>
+                    <w:t>«&lt;&lt;ScheduledAmount&gt;&gt;»</w:t>
+                  </w:r>
+                  <w:r>
+                    <w:rPr>
+                      <w:rFonts w:ascii="Tahoma" w:hAnsi="Tahoma" w:cs="Tahoma"/>
+                      <w:b/>
+                      <w:sz w:val="20"/>
+                      <w:szCs w:val="20"/>
+                    </w:rPr>
+                    <w:fldChar w:fldCharType="end"/>
+                  </w:r>
+                  <w:r>
+                    <w:rPr>
+                      <w:rFonts w:ascii="Tahoma" w:hAnsi="Tahoma" w:cs="Tahoma"/>
+                      <w:sz w:val="20"/>
+                      <w:szCs w:val="20"/>
+                    </w:rPr>
+                    <w:t xml:space="preserve"> </w:t>
+                  </w:r>
+                  <w:r>
+                    <w:rPr>
+                      <w:rFonts w:ascii="Tahoma" w:hAnsi="Tahoma" w:cs="Tahoma"/>
+                      <w:sz w:val="20"/>
+                      <w:szCs w:val="20"/>
+                      <w:lang w:val="en-GB"/>
+                    </w:rPr>
+                    <w:t>as per the loan agreement for loan</w:t>
+                  </w:r>
+                  <w:r>
+                    <w:rPr>
+                      <w:rFonts w:ascii="Tahoma" w:hAnsi="Tahoma" w:cs="Tahoma"/>
+                      <w:sz w:val="20"/>
+                      <w:szCs w:val="20"/>
+                      <w:lang w:val="en-GB"/>
+                    </w:rPr>
+                    <w:t xml:space="preserve"> </w:t>
+                  </w:r>
+                  <w:r>
+                    <w:rPr>
+                      <w:rFonts w:ascii="Tahoma" w:hAnsi="Tahoma" w:cs="Tahoma"/>
+                      <w:sz w:val="20"/>
+                      <w:szCs w:val="20"/>
+                    </w:rPr>
+                    <w:fldChar w:fldCharType="begin"/>
+                  </w:r>
+                  <w:r>
+                    <w:rPr>
+                      <w:rFonts w:ascii="Tahoma" w:hAnsi="Tahoma" w:cs="Tahoma"/>
+                      <w:sz w:val="20"/>
+                      <w:szCs w:val="20"/>
+                    </w:rPr>
+                    <w:instrText xml:space="preserve"> MERGEFIELD  &lt;&lt;RefNum&gt;&gt;  \* MERGEFORMAT </w:instrText>
+                  </w:r>
+                  <w:r>
+                    <w:rPr>
+                      <w:rFonts w:ascii="Tahoma" w:hAnsi="Tahoma" w:cs="Tahoma"/>
+                      <w:sz w:val="20"/>
+                      <w:szCs w:val="20"/>
+                    </w:rPr>
+                    <w:fldChar w:fldCharType="separate"/>
+                  </w:r>
                   <w:r>
                     <w:rPr>
                       <w:rFonts w:ascii="Tahoma" w:hAnsi="Tahoma" w:cs="Tahoma"/>
@@ -522,189 +585,128 @@
                       <w:sz w:val="20"/>
                       <w:szCs w:val="20"/>
                     </w:rPr>
-                    <w:t>ScheduledAmount</w:t>
-                  </w:r>
-                  <w:proofErr w:type="spellEnd"/>
-                  <w:r>
-                    <w:rPr>
-                      <w:rFonts w:ascii="Tahoma" w:hAnsi="Tahoma" w:cs="Tahoma"/>
+                    <w:t>«&lt;&lt;RefNum&gt;&gt;»</w:t>
+                  </w:r>
+                  <w:r>
+                    <w:rPr>
+                      <w:rFonts w:ascii="Tahoma" w:hAnsi="Tahoma" w:cs="Tahoma"/>
+                      <w:sz w:val="20"/>
+                      <w:szCs w:val="20"/>
+                    </w:rPr>
+                    <w:fldChar w:fldCharType="end"/>
+                  </w:r>
+                  <w:r>
+                    <w:rPr>
+                      <w:rFonts w:ascii="Tahoma" w:hAnsi="Tahoma" w:cs="Tahoma"/>
+                      <w:sz w:val="20"/>
+                      <w:szCs w:val="20"/>
+                    </w:rPr>
+                    <w:t xml:space="preserve"> </w:t>
+                  </w:r>
+                  <w:r>
+                    <w:rPr>
+                      <w:rFonts w:ascii="Tahoma" w:hAnsi="Tahoma" w:cs="Tahoma"/>
+                      <w:sz w:val="20"/>
+                      <w:szCs w:val="20"/>
+                      <w:lang w:val="en-GB"/>
+                    </w:rPr>
+                    <w:t xml:space="preserve">on time.  We offer our customers a </w:t>
+                  </w:r>
+                  <w:r>
+                    <w:rPr>
+                      <w:rFonts w:ascii="Tahoma" w:hAnsi="Tahoma" w:cs="Tahoma"/>
+                      <w:sz w:val="20"/>
+                      <w:szCs w:val="20"/>
+                      <w:lang w:val="en-GB"/>
+                    </w:rPr>
+                    <w:fldChar w:fldCharType="begin"/>
+                  </w:r>
+                  <w:r>
+                    <w:rPr>
+                      <w:rFonts w:ascii="Tahoma" w:hAnsi="Tahoma" w:cs="Tahoma"/>
+                      <w:sz w:val="20"/>
+                      <w:szCs w:val="20"/>
+                      <w:lang w:val="en-GB"/>
+                    </w:rPr>
+                    <w:instrText xml:space="preserve"> MERGEFIELD  &lt;&lt;DelinqDays&gt;&gt;  \* MERGEFORMAT </w:instrText>
+                  </w:r>
+                  <w:r>
+                    <w:rPr>
+                      <w:rFonts w:ascii="Tahoma" w:hAnsi="Tahoma" w:cs="Tahoma"/>
+                      <w:sz w:val="20"/>
+                      <w:szCs w:val="20"/>
+                      <w:lang w:val="en-GB"/>
+                    </w:rPr>
+                    <w:fldChar w:fldCharType="separate"/>
+                  </w:r>
+                  <w:r>
+                    <w:rPr>
+                      <w:rFonts w:ascii="Tahoma" w:hAnsi="Tahoma" w:cs="Tahoma"/>
+                      <w:sz w:val="20"/>
+                      <w:szCs w:val="20"/>
+                      <w:lang w:val="en-GB"/>
+                    </w:rPr>
+                    <w:t>«&lt;&lt;DelinqDays&gt;&gt;»</w:t>
+                  </w:r>
+                  <w:r>
+                    <w:rPr>
+                      <w:rFonts w:ascii="Tahoma" w:hAnsi="Tahoma" w:cs="Tahoma"/>
+                      <w:sz w:val="20"/>
+                      <w:szCs w:val="20"/>
+                      <w:lang w:val="en-GB"/>
+                    </w:rPr>
+                    <w:fldChar w:fldCharType="end"/>
+                  </w:r>
+                  <w:r>
+                    <w:rPr>
+                      <w:rFonts w:ascii="Tahoma" w:hAnsi="Tahoma" w:cs="Tahoma"/>
+                      <w:sz w:val="20"/>
+                      <w:szCs w:val="20"/>
+                      <w:lang w:val="en-GB"/>
+                    </w:rPr>
+                    <w:t xml:space="preserve"> day grace period which you have exhausted. </w:t>
+                  </w:r>
+                  <w:bookmarkStart w:id="0" w:name="_GoBack"/>
+                  <w:bookmarkEnd w:id="0"/>
+                  <w:r>
+                    <w:rPr>
+                      <w:rFonts w:ascii="Tahoma" w:hAnsi="Tahoma" w:cs="Tahoma"/>
+                      <w:sz w:val="20"/>
+                      <w:szCs w:val="20"/>
+                      <w:lang w:val="en-GB"/>
+                    </w:rPr>
+                    <w:t xml:space="preserve">A </w:t>
+                  </w:r>
+                  <w:r>
+                    <w:rPr>
+                      <w:rFonts w:ascii="Tahoma" w:hAnsi="Tahoma" w:cs="Tahoma"/>
+                      <w:b/>
+                      <w:sz w:val="20"/>
+                      <w:szCs w:val="20"/>
+                    </w:rPr>
+                    <w:t>£</w:t>
+                  </w:r>
+                  <w:r>
+                    <w:fldChar w:fldCharType="begin"/>
+                  </w:r>
+                  <w:r>
+                    <w:instrText xml:space="preserve"> MERGEFIELD  &lt;&lt;FeeAmount&gt;&gt;  \* MERGEFORMAT </w:instrText>
+                  </w:r>
+                  <w:r>
+                    <w:fldChar w:fldCharType="separate"/>
+                  </w:r>
+                  <w:r>
+                    <w:rPr>
                       <w:noProof/>
-                      <w:sz w:val="20"/>
-                      <w:szCs w:val="20"/>
-                    </w:rPr>
-                    <w:t>&gt;&gt;»</w:t>
-                  </w:r>
-                  <w:r>
-                    <w:rPr>
-                      <w:rFonts w:ascii="Tahoma" w:hAnsi="Tahoma" w:cs="Tahoma"/>
-                      <w:sz w:val="20"/>
-                      <w:szCs w:val="20"/>
+                    </w:rPr>
+                    <w:t>«&lt;&lt;FeeAmount&gt;&gt;»</w:t>
+                  </w:r>
+                  <w:r>
+                    <w:rPr>
+                      <w:noProof/>
                     </w:rPr>
                     <w:fldChar w:fldCharType="end"/>
                   </w:r>
-                  <w:r>
-                    <w:rPr>
-                      <w:rFonts w:ascii="Tahoma" w:hAnsi="Tahoma" w:cs="Tahoma"/>
-                      <w:sz w:val="20"/>
-                      <w:szCs w:val="20"/>
-                    </w:rPr>
-                    <w:t xml:space="preserve"> </w:t>
-                  </w:r>
-                  <w:r>
-                    <w:rPr>
-                      <w:rFonts w:ascii="Tahoma" w:hAnsi="Tahoma" w:cs="Tahoma"/>
-                      <w:sz w:val="20"/>
-                      <w:szCs w:val="20"/>
-                      <w:lang w:val="en-GB"/>
-                    </w:rPr>
-                    <w:t>as per the loan agreement for loan</w:t>
-                  </w:r>
-                  <w:r>
-                    <w:rPr>
-                      <w:rFonts w:ascii="Tahoma" w:hAnsi="Tahoma" w:cs="Tahoma"/>
-                      <w:sz w:val="20"/>
-                      <w:szCs w:val="20"/>
-                      <w:lang w:val="en-GB"/>
-                    </w:rPr>
-                    <w:t xml:space="preserve"> </w:t>
-                  </w:r>
-                  <w:r>
-                    <w:rPr>
-                      <w:rFonts w:ascii="Tahoma" w:hAnsi="Tahoma" w:cs="Tahoma"/>
-                      <w:sz w:val="20"/>
-                      <w:szCs w:val="20"/>
-                    </w:rPr>
-                    <w:fldChar w:fldCharType="begin"/>
-                  </w:r>
-                  <w:r>
-                    <w:rPr>
-                      <w:rFonts w:ascii="Tahoma" w:hAnsi="Tahoma" w:cs="Tahoma"/>
-                      <w:sz w:val="20"/>
-                      <w:szCs w:val="20"/>
-                    </w:rPr>
-                    <w:instrText xml:space="preserve"> MERGEFIELD  &lt;&lt;RefNum&gt;&gt;  \* MERGEFORMAT </w:instrText>
-                  </w:r>
-                  <w:r>
-                    <w:rPr>
-                      <w:rFonts w:ascii="Tahoma" w:hAnsi="Tahoma" w:cs="Tahoma"/>
-                      <w:sz w:val="20"/>
-                      <w:szCs w:val="20"/>
-                    </w:rPr>
-                    <w:fldChar w:fldCharType="separate"/>
-                  </w:r>
-                  <w:r>
-                    <w:rPr>
-                      <w:rFonts w:ascii="Tahoma" w:hAnsi="Tahoma" w:cs="Tahoma"/>
-                      <w:noProof/>
-                      <w:sz w:val="20"/>
-                      <w:szCs w:val="20"/>
-                    </w:rPr>
-                    <w:t>«&lt;&lt;RefNum&gt;&gt;»</w:t>
-                  </w:r>
-                  <w:r>
-                    <w:rPr>
-                      <w:rFonts w:ascii="Tahoma" w:hAnsi="Tahoma" w:cs="Tahoma"/>
-                      <w:sz w:val="20"/>
-                      <w:szCs w:val="20"/>
-                    </w:rPr>
-                    <w:fldChar w:fldCharType="end"/>
-                  </w:r>
-                  <w:r>
-                    <w:rPr>
-                      <w:rFonts w:ascii="Tahoma" w:hAnsi="Tahoma" w:cs="Tahoma"/>
-                      <w:sz w:val="20"/>
-                      <w:szCs w:val="20"/>
-                    </w:rPr>
-                    <w:t xml:space="preserve"> </w:t>
-                  </w:r>
-                  <w:r>
-                    <w:rPr>
-                      <w:rFonts w:ascii="Tahoma" w:hAnsi="Tahoma" w:cs="Tahoma"/>
-                      <w:sz w:val="20"/>
-                      <w:szCs w:val="20"/>
-                      <w:lang w:val="en-GB"/>
-                    </w:rPr>
-                    <w:t xml:space="preserve">on time.  We offer our customers a </w:t>
-                  </w:r>
-                  <w:r>
-                    <w:rPr>
-                      <w:rFonts w:ascii="Tahoma" w:hAnsi="Tahoma" w:cs="Tahoma"/>
-                      <w:sz w:val="20"/>
-                      <w:szCs w:val="20"/>
-                      <w:lang w:val="en-GB"/>
-                    </w:rPr>
-                    <w:fldChar w:fldCharType="begin"/>
-                  </w:r>
-                  <w:r>
-                    <w:rPr>
-                      <w:rFonts w:ascii="Tahoma" w:hAnsi="Tahoma" w:cs="Tahoma"/>
-                      <w:sz w:val="20"/>
-                      <w:szCs w:val="20"/>
-                      <w:lang w:val="en-GB"/>
-                    </w:rPr>
-                    <w:instrText xml:space="preserve"> MERGEFIELD  &lt;&lt;DelinqDays&gt;&gt;  \* MERGEFORMAT </w:instrText>
-                  </w:r>
-                  <w:r>
-                    <w:rPr>
-                      <w:rFonts w:ascii="Tahoma" w:hAnsi="Tahoma" w:cs="Tahoma"/>
-                      <w:sz w:val="20"/>
-                      <w:szCs w:val="20"/>
-                      <w:lang w:val="en-GB"/>
-                    </w:rPr>
-                    <w:fldChar w:fldCharType="separate"/>
-                  </w:r>
-                  <w:r>
-                    <w:rPr>
-                      <w:rFonts w:ascii="Tahoma" w:hAnsi="Tahoma" w:cs="Tahoma"/>
-                      <w:sz w:val="20"/>
-                      <w:szCs w:val="20"/>
-                      <w:lang w:val="en-GB"/>
-                    </w:rPr>
-                    <w:t>«&lt;&lt;DelinqDays&gt;&gt;»</w:t>
-                  </w:r>
-                  <w:r>
-                    <w:rPr>
-                      <w:rFonts w:ascii="Tahoma" w:hAnsi="Tahoma" w:cs="Tahoma"/>
-                      <w:sz w:val="20"/>
-                      <w:szCs w:val="20"/>
-                      <w:lang w:val="en-GB"/>
-                    </w:rPr>
-                    <w:fldChar w:fldCharType="end"/>
-                  </w:r>
-                  <w:r>
-                    <w:rPr>
-                      <w:rFonts w:ascii="Tahoma" w:hAnsi="Tahoma" w:cs="Tahoma"/>
-                      <w:sz w:val="20"/>
-                      <w:szCs w:val="20"/>
-                      <w:lang w:val="en-GB"/>
-                    </w:rPr>
-                    <w:t xml:space="preserve"> day grace period which you have exhausted. A </w:t>
-                  </w:r>
-                  <w:r>
-                    <w:rPr>
-                      <w:rFonts w:ascii="Tahoma" w:hAnsi="Tahoma" w:cs="Tahoma"/>
-                      <w:b/>
-                      <w:sz w:val="20"/>
-                      <w:szCs w:val="20"/>
-                    </w:rPr>
-                    <w:t>£</w:t>
-                  </w:r>
-                  <w:fldSimple w:instr=" MERGEFIELD  &lt;&lt;FeeAmount&gt;&gt;  \* MERGEFORMAT ">
-                    <w:r>
-                      <w:rPr>
-                        <w:noProof/>
-                      </w:rPr>
-                      <w:t>«&lt;&lt;FeeAmount&gt;&gt;</w:t>
-                    </w:r>
-                    <w:bookmarkStart w:id="0" w:name="_GoBack"/>
-                    <w:bookmarkEnd w:id="0"/>
-                    <w:r>
-                      <w:rPr>
-                        <w:noProof/>
-                      </w:rPr>
-                      <w:t>»</w:t>
-                    </w:r>
-                  </w:fldSimple>
                   <w:r>
                     <w:rPr>
                       <w:rFonts w:ascii="Tahoma" w:hAnsi="Tahoma" w:cs="Tahoma"/>

</xml_diff>